<commit_message>
Add web reference to resume in Word 2010
</commit_message>
<xml_diff>
--- a/ChuckRolke.docx
+++ b/ChuckRolke.docx
@@ -52,6 +52,8 @@
         </w:rPr>
         <w:t>Charles A. Rolke</w:t>
       </w:r>
+      <w:bookmarkStart w:id="0" w:name="_GoBack"/>
+      <w:bookmarkEnd w:id="0"/>
     </w:p>
     <w:p>
       <w:pPr>
@@ -75,7 +77,7 @@
       <w:pPr>
         <w:widowControl w:val="0"/>
         <w:pBdr>
-          <w:bottom w:val="single" w:sz="2" w:space="3" w:color="auto"/>
+          <w:bottom w:val="single" w:sz="2" w:space="0" w:color="auto"/>
         </w:pBdr>
         <w:tabs>
           <w:tab w:val="right" w:pos="10170"/>
@@ -83,14 +85,26 @@
         <w:jc w:val="center"/>
       </w:pPr>
       <w:r>
-        <w:t>(508) 250-3076 / crolke2000@yahoo.com</w:t>
+        <w:t xml:space="preserve">(508) 250-3076 / </w:t>
+      </w:r>
+      <w:hyperlink r:id="rId7" w:history="1">
+        <w:r>
+          <w:rPr>
+            <w:rStyle w:val="Hyperlink"/>
+          </w:rPr>
+          <w:t>crolke2000@yahoo.com</w:t>
+        </w:r>
+      </w:hyperlink>
+      <w:r>
+        <w:br/>
+        <w:t>online at https://github.com/carolke/Resume</w:t>
       </w:r>
     </w:p>
     <w:p>
       <w:pPr>
         <w:widowControl w:val="0"/>
         <w:pBdr>
-          <w:bottom w:val="single" w:sz="2" w:space="3" w:color="auto"/>
+          <w:bottom w:val="single" w:sz="2" w:space="0" w:color="auto"/>
         </w:pBdr>
         <w:tabs>
           <w:tab w:val="right" w:pos="10170"/>
@@ -360,8 +374,6 @@
         </w:rPr>
         <w:t xml:space="preserve"> </w:t>
       </w:r>
-      <w:bookmarkStart w:id="0" w:name="_GoBack"/>
-      <w:bookmarkEnd w:id="0"/>
       <w:r>
         <w:rPr>
           <w:rFonts w:ascii="Times New Roman" w:hAnsi="Times New Roman" w:cs="Times New Roman"/>
@@ -1919,15 +1931,6 @@
       <w:r>
         <w:t>Associate of Science in Landscape Design and Management Technology, 2005</w:t>
       </w:r>
-    </w:p>
-    <w:p>
-      <w:pPr>
-        <w:tabs>
-          <w:tab w:val="left" w:pos="360"/>
-          <w:tab w:val="right" w:pos="9900"/>
-        </w:tabs>
-        <w:jc w:val="center"/>
-      </w:pPr>
     </w:p>
     <w:sectPr>
       <w:pgSz w:w="12240" w:h="15840"/>
@@ -3550,7 +3553,7 @@
 </file>
 
 <file path=customXml/itemProps1.xml><?xml version="1.0" encoding="utf-8"?>
-<ds:datastoreItem xmlns:ds="http://schemas.openxmlformats.org/officeDocument/2006/customXml" ds:itemID="{F291ACA4-D609-4678-8F0D-CAB29BCBA89E}">
+<ds:datastoreItem xmlns:ds="http://schemas.openxmlformats.org/officeDocument/2006/customXml" ds:itemID="{B2B1934F-0921-4BD5-8B32-3150C5E2341C}">
   <ds:schemaRefs>
     <ds:schemaRef ds:uri="http://schemas.openxmlformats.org/officeDocument/2006/bibliography"/>
   </ds:schemaRefs>

</xml_diff>